<commit_message>
Fixed homepage  and change account management.
Go to localhost:xxxx in URL to get to homepage now.  Account is still
incomplete and will throw error.  Removed membership framework.
</commit_message>
<xml_diff>
--- a/docs/readme.docx
+++ b/docs/readme.docx
@@ -10,62 +10,418 @@
       <w:r>
         <w:t>Incomplete Readme</w:t>
       </w:r>
+    </w:p>
+    <w:p>
+      <w:pPr>
+        <w:pStyle w:val="Heading1"/>
+      </w:pPr>
+      <w:r>
+        <w:t>MVC</w:t>
+      </w:r>
+    </w:p>
+    <w:p/>
+    <w:p>
+      <w:r>
+        <w:t>Refer to:</w:t>
+      </w:r>
+    </w:p>
+    <w:p>
+      <w:r>
+        <w:t>http://www.asp.net/mvc/tutorials/mvc-4/getting-started-with-aspnet-mvc4</w:t>
+      </w:r>
+    </w:p>
+    <w:p/>
+    <w:p/>
+    <w:p>
+      <w:r>
+        <w:t>Quick Notes:</w:t>
+      </w:r>
+    </w:p>
+    <w:p>
+      <w:r>
+        <w:t>Models are added under the Model directory.  Right click and click Add Class.</w:t>
+      </w:r>
+    </w:p>
+    <w:p/>
+    <w:p>
+      <w:r>
+        <w:t>Controllers will be added as API Controllers.  Right click Controllers directory and click add Controller.  Change type to Empty API Controller and give it an appropriate name.</w:t>
+      </w:r>
+    </w:p>
+    <w:p/>
+    <w:p>
+      <w:pPr>
+        <w:pStyle w:val="Heading1"/>
+      </w:pPr>
+      <w:r>
+        <w:t>Database Common Information</w:t>
+      </w:r>
+    </w:p>
+    <w:p/>
+    <w:p>
+      <w:r>
+        <w:t>Create Database with name SHOPGUIDE, with defaults, in SQL Server Management Studio.</w:t>
+      </w:r>
+    </w:p>
+    <w:p>
       <w:bookmarkStart w:id="0" w:name="_GoBack"/>
       <w:bookmarkEnd w:id="0"/>
     </w:p>
+    <w:p/>
     <w:p>
       <w:pPr>
         <w:pStyle w:val="Heading1"/>
       </w:pPr>
       <w:r>
-        <w:t>MVC</w:t>
-      </w:r>
-    </w:p>
-    <w:p/>
-    <w:p>
-      <w:r>
-        <w:t>Refer to:</w:t>
-      </w:r>
-    </w:p>
-    <w:p>
-      <w:r>
-        <w:t>http://www.asp.net/mvc/tutorials/mvc-4/getting-started-with-aspnet-mvc4</w:t>
-      </w:r>
-    </w:p>
-    <w:p/>
-    <w:p/>
-    <w:p>
-      <w:r>
-        <w:t>Quick Notes:</w:t>
-      </w:r>
-    </w:p>
-    <w:p>
-      <w:r>
-        <w:t>Models are added under the Model directory.  Right click and click Add Class.</w:t>
-      </w:r>
-    </w:p>
-    <w:p/>
-    <w:p>
-      <w:r>
-        <w:t>Controllers will be added as API Controllers.  Right click Controllers directory and click add Controller.  Change type to Empty API Controller and give it an appropriate name.</w:t>
-      </w:r>
-    </w:p>
-    <w:p/>
-    <w:p>
-      <w:pPr>
-        <w:pStyle w:val="Heading1"/>
-      </w:pPr>
-      <w:r>
-        <w:t>Database Common Information</w:t>
-      </w:r>
-    </w:p>
-    <w:p/>
-    <w:p>
-      <w:r>
-        <w:t>Create Database with name SHOPGUIDE, with defaults, in SQL Server Management Studio.</w:t>
-      </w:r>
-    </w:p>
-    <w:p/>
+        <w:t>Troubleshooting Entity Framework</w:t>
+      </w:r>
+    </w:p>
+    <w:p>
+      <w:pPr>
+        <w:widowControl w:val="0"/>
+        <w:autoSpaceDE w:val="0"/>
+        <w:autoSpaceDN w:val="0"/>
+        <w:adjustRightInd w:val="0"/>
+        <w:rPr>
+          <w:rFonts w:ascii="Tahoma" w:hAnsi="Tahoma" w:cs="Tahoma"/>
+          <w:b/>
+          <w:bCs/>
+          <w:color w:val="1A1A1A"/>
+          <w:sz w:val="26"/>
+          <w:szCs w:val="26"/>
+        </w:rPr>
+      </w:pPr>
+    </w:p>
+    <w:p>
+      <w:pPr>
+        <w:widowControl w:val="0"/>
+        <w:autoSpaceDE w:val="0"/>
+        <w:autoSpaceDN w:val="0"/>
+        <w:adjustRightInd w:val="0"/>
+        <w:rPr>
+          <w:rFonts w:ascii="Tahoma" w:hAnsi="Tahoma" w:cs="Tahoma"/>
+          <w:b/>
+          <w:bCs/>
+          <w:color w:val="1A1A1A"/>
+          <w:sz w:val="26"/>
+          <w:szCs w:val="26"/>
+        </w:rPr>
+      </w:pPr>
+      <w:r>
+        <w:rPr>
+          <w:rFonts w:ascii="Tahoma" w:hAnsi="Tahoma" w:cs="Tahoma"/>
+          <w:b/>
+          <w:bCs/>
+          <w:color w:val="1A1A1A"/>
+          <w:sz w:val="26"/>
+          <w:szCs w:val="26"/>
+        </w:rPr>
+        <w:t>Re: The type or namespace name '</w:t>
+      </w:r>
+      <w:proofErr w:type="spellStart"/>
+      <w:r>
+        <w:rPr>
+          <w:rFonts w:ascii="Tahoma" w:hAnsi="Tahoma" w:cs="Tahoma"/>
+          <w:b/>
+          <w:bCs/>
+          <w:color w:val="1A1A1A"/>
+          <w:sz w:val="26"/>
+          <w:szCs w:val="26"/>
+        </w:rPr>
+        <w:t>DbContext</w:t>
+      </w:r>
+      <w:proofErr w:type="spellEnd"/>
+      <w:r>
+        <w:rPr>
+          <w:rFonts w:ascii="Tahoma" w:hAnsi="Tahoma" w:cs="Tahoma"/>
+          <w:b/>
+          <w:bCs/>
+          <w:color w:val="1A1A1A"/>
+          <w:sz w:val="26"/>
+          <w:szCs w:val="26"/>
+        </w:rPr>
+        <w:t>' could not be found</w:t>
+      </w:r>
+    </w:p>
+    <w:p>
+      <w:pPr>
+        <w:widowControl w:val="0"/>
+        <w:autoSpaceDE w:val="0"/>
+        <w:autoSpaceDN w:val="0"/>
+        <w:adjustRightInd w:val="0"/>
+        <w:spacing w:after="360"/>
+        <w:rPr>
+          <w:rFonts w:ascii="Tahoma" w:hAnsi="Tahoma" w:cs="Tahoma"/>
+          <w:color w:val="1A1A1A"/>
+        </w:rPr>
+      </w:pPr>
+      <w:r>
+        <w:rPr>
+          <w:rFonts w:ascii="Tahoma" w:hAnsi="Tahoma" w:cs="Tahoma"/>
+          <w:color w:val="1A1A1A"/>
+        </w:rPr>
+        <w:t>Mar 25, 2013 10:59 PM</w:t>
+      </w:r>
+      <w:r>
+        <w:rPr>
+          <w:rFonts w:ascii="Tahoma" w:hAnsi="Tahoma" w:cs="Tahoma"/>
+          <w:color w:val="5D5D5D"/>
+        </w:rPr>
+        <w:t>|</w:t>
+      </w:r>
+      <w:hyperlink r:id="rId6" w:history="1">
+        <w:r>
+          <w:rPr>
+            <w:rFonts w:ascii="Tahoma" w:hAnsi="Tahoma" w:cs="Tahoma"/>
+            <w:color w:val="2067A2"/>
+          </w:rPr>
+          <w:t>LINK</w:t>
+        </w:r>
+      </w:hyperlink>
+    </w:p>
+    <w:p>
+      <w:pPr>
+        <w:widowControl w:val="0"/>
+        <w:autoSpaceDE w:val="0"/>
+        <w:autoSpaceDN w:val="0"/>
+        <w:adjustRightInd w:val="0"/>
+        <w:spacing w:after="360"/>
+        <w:rPr>
+          <w:rFonts w:ascii="Tahoma" w:hAnsi="Tahoma" w:cs="Tahoma"/>
+          <w:color w:val="1A1A1A"/>
+          <w:sz w:val="26"/>
+          <w:szCs w:val="26"/>
+        </w:rPr>
+      </w:pPr>
+      <w:hyperlink r:id="rId7" w:history="1">
+        <w:r>
+          <w:rPr>
+            <w:rFonts w:ascii="Tahoma" w:hAnsi="Tahoma" w:cs="Tahoma"/>
+            <w:color w:val="2067A2"/>
+            <w:sz w:val="26"/>
+            <w:szCs w:val="26"/>
+          </w:rPr>
+          <w:t>http://msdn.microsoft.com/en-us/data/gg685467.aspx</w:t>
+        </w:r>
+      </w:hyperlink>
+    </w:p>
+    <w:p>
+      <w:pPr>
+        <w:widowControl w:val="0"/>
+        <w:autoSpaceDE w:val="0"/>
+        <w:autoSpaceDN w:val="0"/>
+        <w:adjustRightInd w:val="0"/>
+        <w:spacing w:after="360"/>
+        <w:rPr>
+          <w:rFonts w:ascii="Tahoma" w:hAnsi="Tahoma" w:cs="Tahoma"/>
+          <w:color w:val="1A1A1A"/>
+          <w:sz w:val="26"/>
+          <w:szCs w:val="26"/>
+        </w:rPr>
+      </w:pPr>
+      <w:r>
+        <w:rPr>
+          <w:rFonts w:ascii="Tahoma" w:hAnsi="Tahoma" w:cs="Tahoma"/>
+          <w:color w:val="1A1A1A"/>
+          <w:sz w:val="26"/>
+          <w:szCs w:val="26"/>
+        </w:rPr>
+        <w:t>The Procedure:</w:t>
+      </w:r>
+    </w:p>
+    <w:p>
+      <w:pPr>
+        <w:widowControl w:val="0"/>
+        <w:numPr>
+          <w:ilvl w:val="0"/>
+          <w:numId w:val="2"/>
+        </w:numPr>
+        <w:tabs>
+          <w:tab w:val="left" w:pos="220"/>
+          <w:tab w:val="left" w:pos="720"/>
+        </w:tabs>
+        <w:autoSpaceDE w:val="0"/>
+        <w:autoSpaceDN w:val="0"/>
+        <w:adjustRightInd w:val="0"/>
+        <w:spacing w:after="100"/>
+        <w:ind w:hanging="720"/>
+        <w:rPr>
+          <w:rFonts w:ascii="Tahoma" w:hAnsi="Tahoma" w:cs="Tahoma"/>
+          <w:color w:val="1A1A1A"/>
+          <w:sz w:val="26"/>
+          <w:szCs w:val="26"/>
+        </w:rPr>
+      </w:pPr>
+      <w:r>
+        <w:rPr>
+          <w:rFonts w:ascii="Tahoma" w:hAnsi="Tahoma" w:cs="Tahoma"/>
+          <w:color w:val="1A1A1A"/>
+          <w:sz w:val="26"/>
+          <w:szCs w:val="26"/>
+        </w:rPr>
+        <w:t xml:space="preserve">Select the </w:t>
+      </w:r>
+      <w:proofErr w:type="spellStart"/>
+      <w:r>
+        <w:rPr>
+          <w:rFonts w:ascii="Tahoma" w:hAnsi="Tahoma" w:cs="Tahoma"/>
+          <w:color w:val="1A1A1A"/>
+          <w:sz w:val="26"/>
+          <w:szCs w:val="26"/>
+        </w:rPr>
+        <w:t>ProjectNAme</w:t>
+      </w:r>
+      <w:proofErr w:type="spellEnd"/>
+      <w:r>
+        <w:rPr>
+          <w:rFonts w:ascii="Tahoma" w:hAnsi="Tahoma" w:cs="Tahoma"/>
+          <w:color w:val="1A1A1A"/>
+          <w:sz w:val="26"/>
+          <w:szCs w:val="26"/>
+        </w:rPr>
+        <w:t xml:space="preserve"> project in Solution Explorer.</w:t>
+      </w:r>
+    </w:p>
+    <w:p>
+      <w:pPr>
+        <w:widowControl w:val="0"/>
+        <w:numPr>
+          <w:ilvl w:val="0"/>
+          <w:numId w:val="2"/>
+        </w:numPr>
+        <w:tabs>
+          <w:tab w:val="left" w:pos="220"/>
+          <w:tab w:val="left" w:pos="720"/>
+        </w:tabs>
+        <w:autoSpaceDE w:val="0"/>
+        <w:autoSpaceDN w:val="0"/>
+        <w:adjustRightInd w:val="0"/>
+        <w:spacing w:after="100"/>
+        <w:ind w:hanging="720"/>
+        <w:rPr>
+          <w:rFonts w:ascii="Tahoma" w:hAnsi="Tahoma" w:cs="Tahoma"/>
+          <w:color w:val="1A1A1A"/>
+          <w:sz w:val="26"/>
+          <w:szCs w:val="26"/>
+        </w:rPr>
+      </w:pPr>
+      <w:r>
+        <w:rPr>
+          <w:rFonts w:ascii="Tahoma" w:hAnsi="Tahoma" w:cs="Tahoma"/>
+          <w:color w:val="1A1A1A"/>
+          <w:sz w:val="26"/>
+          <w:szCs w:val="26"/>
+        </w:rPr>
+        <w:t xml:space="preserve">From the Tools Menu, choose Library Package </w:t>
+      </w:r>
+      <w:proofErr w:type="gramStart"/>
+      <w:r>
+        <w:rPr>
+          <w:rFonts w:ascii="Tahoma" w:hAnsi="Tahoma" w:cs="Tahoma"/>
+          <w:color w:val="1A1A1A"/>
+          <w:sz w:val="26"/>
+          <w:szCs w:val="26"/>
+        </w:rPr>
+        <w:t>Manager which</w:t>
+      </w:r>
+      <w:proofErr w:type="gramEnd"/>
+      <w:r>
+        <w:rPr>
+          <w:rFonts w:ascii="Tahoma" w:hAnsi="Tahoma" w:cs="Tahoma"/>
+          <w:color w:val="1A1A1A"/>
+          <w:sz w:val="26"/>
+          <w:szCs w:val="26"/>
+        </w:rPr>
+        <w:t xml:space="preserve"> has a sub-menu.</w:t>
+      </w:r>
+    </w:p>
+    <w:p>
+      <w:pPr>
+        <w:widowControl w:val="0"/>
+        <w:numPr>
+          <w:ilvl w:val="0"/>
+          <w:numId w:val="2"/>
+        </w:numPr>
+        <w:tabs>
+          <w:tab w:val="left" w:pos="220"/>
+          <w:tab w:val="left" w:pos="720"/>
+        </w:tabs>
+        <w:autoSpaceDE w:val="0"/>
+        <w:autoSpaceDN w:val="0"/>
+        <w:adjustRightInd w:val="0"/>
+        <w:spacing w:after="100"/>
+        <w:ind w:hanging="720"/>
+        <w:rPr>
+          <w:rFonts w:ascii="Tahoma" w:hAnsi="Tahoma" w:cs="Tahoma"/>
+          <w:color w:val="1A1A1A"/>
+          <w:sz w:val="26"/>
+          <w:szCs w:val="26"/>
+        </w:rPr>
+      </w:pPr>
+      <w:r>
+        <w:rPr>
+          <w:rFonts w:ascii="Tahoma" w:hAnsi="Tahoma" w:cs="Tahoma"/>
+          <w:color w:val="1A1A1A"/>
+          <w:sz w:val="26"/>
+          <w:szCs w:val="26"/>
+        </w:rPr>
+        <w:t>From the sub-menu choose Package Manager Console.</w:t>
+      </w:r>
+    </w:p>
+    <w:p>
+      <w:pPr>
+        <w:widowControl w:val="0"/>
+        <w:numPr>
+          <w:ilvl w:val="0"/>
+          <w:numId w:val="2"/>
+        </w:numPr>
+        <w:tabs>
+          <w:tab w:val="left" w:pos="220"/>
+          <w:tab w:val="left" w:pos="720"/>
+        </w:tabs>
+        <w:autoSpaceDE w:val="0"/>
+        <w:autoSpaceDN w:val="0"/>
+        <w:adjustRightInd w:val="0"/>
+        <w:spacing w:after="100"/>
+        <w:ind w:hanging="720"/>
+        <w:rPr>
+          <w:rFonts w:ascii="Tahoma" w:hAnsi="Tahoma" w:cs="Tahoma"/>
+          <w:color w:val="1A1A1A"/>
+          <w:sz w:val="26"/>
+          <w:szCs w:val="26"/>
+        </w:rPr>
+      </w:pPr>
+      <w:r>
+        <w:rPr>
+          <w:rFonts w:ascii="Tahoma" w:hAnsi="Tahoma" w:cs="Tahoma"/>
+          <w:color w:val="1A1A1A"/>
+          <w:sz w:val="26"/>
+          <w:szCs w:val="26"/>
+        </w:rPr>
+        <w:t xml:space="preserve">At the console’s PM prompt type install-package </w:t>
+      </w:r>
+      <w:proofErr w:type="spellStart"/>
+      <w:r>
+        <w:rPr>
+          <w:rFonts w:ascii="Tahoma" w:hAnsi="Tahoma" w:cs="Tahoma"/>
+          <w:color w:val="1A1A1A"/>
+          <w:sz w:val="26"/>
+          <w:szCs w:val="26"/>
+        </w:rPr>
+        <w:lastRenderedPageBreak/>
+        <w:t>EntityFramework</w:t>
+      </w:r>
+      <w:proofErr w:type="spellEnd"/>
+      <w:r>
+        <w:rPr>
+          <w:rFonts w:ascii="Tahoma" w:hAnsi="Tahoma" w:cs="Tahoma"/>
+          <w:color w:val="1A1A1A"/>
+          <w:sz w:val="26"/>
+          <w:szCs w:val="26"/>
+        </w:rPr>
+        <w:t> then hit enter.</w:t>
+      </w:r>
+    </w:p>
     <w:p/>
     <w:sectPr>
       <w:pgSz w:w="12240" w:h="15840"/>
@@ -80,6 +436,60 @@
 <file path=word/numbering.xml><?xml version="1.0" encoding="utf-8"?>
 <w:numbering xmlns:wpc="http://schemas.microsoft.com/office/word/2010/wordprocessingCanvas" xmlns:mo="http://schemas.microsoft.com/office/mac/office/2008/main" xmlns:mc="http://schemas.openxmlformats.org/markup-compatibility/2006" xmlns:mv="urn:schemas-microsoft-com:mac:vml" xmlns:o="urn:schemas-microsoft-com:office:office" xmlns:r="http://schemas.openxmlformats.org/officeDocument/2006/relationships" xmlns:m="http://schemas.openxmlformats.org/officeDocument/2006/math" xmlns:v="urn:schemas-microsoft-com:vml" xmlns:wp14="http://schemas.microsoft.com/office/word/2010/wordprocessingDrawing" xmlns:wp="http://schemas.openxmlformats.org/drawingml/2006/wordprocessingDrawing" xmlns:w10="urn:schemas-microsoft-com:office:word" xmlns:w="http://schemas.openxmlformats.org/wordprocessingml/2006/main" xmlns:w14="http://schemas.microsoft.com/office/word/2010/wordml" xmlns:wpg="http://schemas.microsoft.com/office/word/2010/wordprocessingGroup" xmlns:wpi="http://schemas.microsoft.com/office/word/2010/wordprocessingInk" xmlns:wne="http://schemas.microsoft.com/office/word/2006/wordml" xmlns:wps="http://schemas.microsoft.com/office/word/2010/wordprocessingShape" mc:Ignorable="w14 wp14">
   <w:abstractNum w:abstractNumId="0">
+    <w:nsid w:val="00000001"/>
+    <w:multiLevelType w:val="hybridMultilevel"/>
+    <w:tmpl w:val="00000001"/>
+    <w:lvl w:ilvl="0" w:tplc="00000001">
+      <w:start w:val="1"/>
+      <w:numFmt w:val="decimal"/>
+      <w:lvlText w:val="%1."/>
+      <w:lvlJc w:val="left"/>
+      <w:pPr>
+        <w:ind w:left="720" w:hanging="360"/>
+      </w:pPr>
+    </w:lvl>
+    <w:lvl w:ilvl="1" w:tplc="FFFFFFFF">
+      <w:numFmt w:val="decimal"/>
+      <w:lvlText w:val=""/>
+      <w:lvlJc w:val="left"/>
+    </w:lvl>
+    <w:lvl w:ilvl="2" w:tplc="FFFFFFFF">
+      <w:numFmt w:val="decimal"/>
+      <w:lvlText w:val=""/>
+      <w:lvlJc w:val="left"/>
+    </w:lvl>
+    <w:lvl w:ilvl="3" w:tplc="FFFFFFFF">
+      <w:numFmt w:val="decimal"/>
+      <w:lvlText w:val=""/>
+      <w:lvlJc w:val="left"/>
+    </w:lvl>
+    <w:lvl w:ilvl="4" w:tplc="FFFFFFFF">
+      <w:numFmt w:val="decimal"/>
+      <w:lvlText w:val=""/>
+      <w:lvlJc w:val="left"/>
+    </w:lvl>
+    <w:lvl w:ilvl="5" w:tplc="FFFFFFFF">
+      <w:numFmt w:val="decimal"/>
+      <w:lvlText w:val=""/>
+      <w:lvlJc w:val="left"/>
+    </w:lvl>
+    <w:lvl w:ilvl="6" w:tplc="FFFFFFFF">
+      <w:numFmt w:val="decimal"/>
+      <w:lvlText w:val=""/>
+      <w:lvlJc w:val="left"/>
+    </w:lvl>
+    <w:lvl w:ilvl="7" w:tplc="FFFFFFFF">
+      <w:numFmt w:val="decimal"/>
+      <w:lvlText w:val=""/>
+      <w:lvlJc w:val="left"/>
+    </w:lvl>
+    <w:lvl w:ilvl="8" w:tplc="FFFFFFFF">
+      <w:numFmt w:val="decimal"/>
+      <w:lvlText w:val=""/>
+      <w:lvlJc w:val="left"/>
+    </w:lvl>
+  </w:abstractNum>
+  <w:abstractNum w:abstractNumId="1">
     <w:nsid w:val="1C715AE3"/>
     <w:multiLevelType w:val="hybridMultilevel"/>
     <w:tmpl w:val="DC44CFA4"/>
@@ -166,6 +576,9 @@
     </w:lvl>
   </w:abstractNum>
   <w:num w:numId="1">
+    <w:abstractNumId w:val="1"/>
+  </w:num>
+  <w:num w:numId="2">
     <w:abstractNumId w:val="0"/>
   </w:num>
 </w:numbering>

</xml_diff>